<commit_message>
add prompt de texto
</commit_message>
<xml_diff>
--- a/Engenharia de Prompt.docx
+++ b/Engenharia de Prompt.docx
@@ -5,12 +5,19 @@
     <w:p>
       <w:pPr>
         <w:spacing w:after="0"/>
-      </w:pPr>
-      <w:r>
+        <w:rPr>
+          <w:b/>
+        </w:rPr>
+      </w:pPr>
+      <w:r>
+        <w:rPr>
+          <w:b/>
+        </w:rPr>
         <w:t xml:space="preserve">O que é </w:t>
       </w:r>
       <w:r>
         <w:rPr>
+          <w:b/>
           <w:u w:val="single"/>
         </w:rPr>
         <w:t xml:space="preserve">Modelo de Linguagem (LLM - </w:t>
@@ -18,6 +25,7 @@
       <w:proofErr w:type="spellStart"/>
       <w:r>
         <w:rPr>
+          <w:b/>
           <w:u w:val="single"/>
         </w:rPr>
         <w:t>Large</w:t>
@@ -25,6 +33,7 @@
       <w:proofErr w:type="spellEnd"/>
       <w:r>
         <w:rPr>
+          <w:b/>
           <w:u w:val="single"/>
         </w:rPr>
         <w:t xml:space="preserve"> </w:t>
@@ -32,6 +41,7 @@
       <w:proofErr w:type="spellStart"/>
       <w:r>
         <w:rPr>
+          <w:b/>
           <w:u w:val="single"/>
         </w:rPr>
         <w:t>Language</w:t>
@@ -39,6 +49,7 @@
       <w:proofErr w:type="spellEnd"/>
       <w:r>
         <w:rPr>
+          <w:b/>
           <w:u w:val="single"/>
         </w:rPr>
         <w:t xml:space="preserve"> </w:t>
@@ -46,6 +57,7 @@
       <w:proofErr w:type="spellStart"/>
       <w:r>
         <w:rPr>
+          <w:b/>
           <w:u w:val="single"/>
         </w:rPr>
         <w:t>Model</w:t>
@@ -53,11 +65,15 @@
       <w:proofErr w:type="spellEnd"/>
       <w:r>
         <w:rPr>
+          <w:b/>
           <w:u w:val="single"/>
         </w:rPr>
         <w:t>)</w:t>
       </w:r>
       <w:r>
+        <w:rPr>
+          <w:b/>
+        </w:rPr>
         <w:t>?</w:t>
       </w:r>
     </w:p>
@@ -65,9 +81,32 @@
       <w:pPr>
         <w:spacing w:after="0"/>
       </w:pPr>
+    </w:p>
+    <w:p>
+      <w:pPr>
+        <w:spacing w:after="0"/>
+      </w:pPr>
       <w:r>
         <w:t xml:space="preserve">Aprender padrões da linguagem humana e relações entre as palavras. </w:t>
       </w:r>
+    </w:p>
+    <w:p>
+      <w:pPr>
+        <w:spacing w:after="0"/>
+        <w:rPr>
+          <w:i/>
+          <w:u w:val="single"/>
+        </w:rPr>
+      </w:pPr>
+    </w:p>
+    <w:p>
+      <w:pPr>
+        <w:spacing w:after="0"/>
+        <w:rPr>
+          <w:i/>
+          <w:u w:val="single"/>
+        </w:rPr>
+      </w:pPr>
     </w:p>
     <w:p>
       <w:pPr>
@@ -392,6 +431,7 @@
         <w:rPr>
           <w:noProof/>
         </w:rPr>
+        <w:lastRenderedPageBreak/>
         <w:drawing>
           <wp:inline distT="0" distB="0" distL="0" distR="0">
             <wp:extent cx="6645910" cy="1731714"/>
@@ -458,7 +498,6 @@
         <w:rPr>
           <w:b/>
         </w:rPr>
-        <w:lastRenderedPageBreak/>
         <w:t xml:space="preserve">Princípios da Engenharia de </w:t>
       </w:r>
       <w:proofErr w:type="spellStart"/>
@@ -769,6 +808,7 @@
         <w:rPr>
           <w:noProof/>
         </w:rPr>
+        <w:lastRenderedPageBreak/>
         <w:drawing>
           <wp:inline distT="0" distB="0" distL="0" distR="0">
             <wp:extent cx="6645910" cy="4026826"/>
@@ -1085,6 +1125,7 @@
         <w:rPr>
           <w:noProof/>
         </w:rPr>
+        <w:lastRenderedPageBreak/>
         <w:drawing>
           <wp:inline distT="0" distB="0" distL="0" distR="0">
             <wp:extent cx="6102985" cy="2105025"/>
@@ -1811,36 +1852,6 @@
       <w:r>
         <w:t xml:space="preserve"> vezes a mesma pergunta </w:t>
       </w:r>
-    </w:p>
-    <w:p>
-      <w:pPr>
-        <w:spacing w:after="0"/>
-      </w:pPr>
-    </w:p>
-    <w:p>
-      <w:pPr>
-        <w:spacing w:after="0"/>
-      </w:pPr>
-    </w:p>
-    <w:p>
-      <w:pPr>
-        <w:spacing w:after="0"/>
-      </w:pPr>
-    </w:p>
-    <w:p>
-      <w:pPr>
-        <w:spacing w:after="0"/>
-      </w:pPr>
-    </w:p>
-    <w:p>
-      <w:pPr>
-        <w:spacing w:after="0"/>
-      </w:pPr>
-    </w:p>
-    <w:p>
-      <w:pPr>
-        <w:spacing w:after="0"/>
-      </w:pPr>
     </w:p>
     <w:p>
       <w:pPr>

</xml_diff>